<commit_message>
Some minor editions to the Presentation file
</commit_message>
<xml_diff>
--- a/Documentation/TEAMSUPREME HQPC PROJECT PRESENTATION.docx
+++ b/Documentation/TEAMSUPREME HQPC PROJECT PRESENTATION.docx
@@ -223,6 +223,7 @@
         </w:rPr>
         <w:tab/>
       </w:r>
+      <w:proofErr w:type="spellStart"/>
       <w:r>
         <w:rPr>
           <w:b/>
@@ -234,6 +235,7 @@
         </w:rPr>
         <w:t>valentin_lozev</w:t>
       </w:r>
+      <w:proofErr w:type="spellEnd"/>
     </w:p>
     <w:p>
       <w:pPr>
@@ -260,8 +262,20 @@
           <w:szCs w:val="28"/>
           <w:lang w:val="bg-BG"/>
         </w:rPr>
-        <w:t>Венцислав Кулин</w:t>
-      </w:r>
+        <w:t xml:space="preserve">Венцислав </w:t>
+      </w:r>
+      <w:proofErr w:type="spellStart"/>
+      <w:r>
+        <w:rPr>
+          <w:b/>
+          <w:bCs/>
+          <w:sz w:val="28"/>
+          <w:szCs w:val="28"/>
+          <w:lang w:val="bg-BG"/>
+        </w:rPr>
+        <w:t>Кулин</w:t>
+      </w:r>
+      <w:proofErr w:type="spellEnd"/>
       <w:r>
         <w:rPr>
           <w:b/>
@@ -325,15 +339,37 @@
           <w:szCs w:val="28"/>
         </w:rPr>
       </w:pPr>
-      <w:r>
-        <w:rPr>
-          <w:b/>
-          <w:bCs/>
-          <w:sz w:val="28"/>
-          <w:szCs w:val="28"/>
-        </w:rPr>
-        <w:t>Христофор Николов</w:t>
-      </w:r>
+      <w:proofErr w:type="spellStart"/>
+      <w:r>
+        <w:rPr>
+          <w:b/>
+          <w:bCs/>
+          <w:sz w:val="28"/>
+          <w:szCs w:val="28"/>
+        </w:rPr>
+        <w:t>Христофор</w:t>
+      </w:r>
+      <w:proofErr w:type="spellEnd"/>
+      <w:r>
+        <w:rPr>
+          <w:b/>
+          <w:bCs/>
+          <w:sz w:val="28"/>
+          <w:szCs w:val="28"/>
+        </w:rPr>
+        <w:t xml:space="preserve"> </w:t>
+      </w:r>
+      <w:proofErr w:type="spellStart"/>
+      <w:r>
+        <w:rPr>
+          <w:b/>
+          <w:bCs/>
+          <w:sz w:val="28"/>
+          <w:szCs w:val="28"/>
+        </w:rPr>
+        <w:t>Николов</w:t>
+      </w:r>
+      <w:proofErr w:type="spellEnd"/>
       <w:r>
         <w:rPr>
           <w:b/>
@@ -370,6 +406,7 @@
         </w:rPr>
         <w:tab/>
       </w:r>
+      <w:proofErr w:type="spellStart"/>
       <w:r>
         <w:rPr>
           <w:b/>
@@ -381,6 +418,7 @@
         </w:rPr>
         <w:t>hristofor.nikolov</w:t>
       </w:r>
+      <w:proofErr w:type="spellEnd"/>
     </w:p>
     <w:p>
       <w:pPr>
@@ -405,8 +443,20 @@
           <w:szCs w:val="28"/>
           <w:lang w:val="bg-BG"/>
         </w:rPr>
-        <w:t>Николай Каракехайов</w:t>
-      </w:r>
+        <w:t xml:space="preserve">Николай </w:t>
+      </w:r>
+      <w:proofErr w:type="spellStart"/>
+      <w:r>
+        <w:rPr>
+          <w:b/>
+          <w:bCs/>
+          <w:sz w:val="28"/>
+          <w:szCs w:val="28"/>
+          <w:lang w:val="bg-BG"/>
+        </w:rPr>
+        <w:t>Каракехайов</w:t>
+      </w:r>
+      <w:proofErr w:type="spellEnd"/>
       <w:r>
         <w:rPr>
           <w:b/>
@@ -426,6 +476,7 @@
         </w:rPr>
         <w:tab/>
       </w:r>
+      <w:proofErr w:type="spellStart"/>
       <w:r>
         <w:rPr>
           <w:b/>
@@ -437,6 +488,7 @@
         </w:rPr>
         <w:t>Rocknmather</w:t>
       </w:r>
+      <w:proofErr w:type="spellEnd"/>
     </w:p>
     <w:p>
       <w:pPr>
@@ -578,6 +630,7 @@
         </w:rPr>
         <w:tab/>
       </w:r>
+      <w:proofErr w:type="spellStart"/>
       <w:r>
         <w:rPr>
           <w:b/>
@@ -590,6 +643,7 @@
         </w:rPr>
         <w:t>Aleksiev</w:t>
       </w:r>
+      <w:proofErr w:type="spellEnd"/>
       <w:r>
         <w:rPr>
           <w:b/>
@@ -735,6 +789,7 @@
         </w:rPr>
         <w:tab/>
       </w:r>
+      <w:proofErr w:type="spellStart"/>
       <w:r>
         <w:rPr>
           <w:b/>
@@ -747,6 +802,7 @@
         </w:rPr>
         <w:t>jibonita</w:t>
       </w:r>
+      <w:proofErr w:type="spellEnd"/>
       <w:r>
         <w:rPr>
           <w:b/>
@@ -875,6 +931,7 @@
         </w:rPr>
         <w:t>С</w:t>
       </w:r>
+      <w:proofErr w:type="spellStart"/>
       <w:r>
         <w:rPr>
           <w:b/>
@@ -886,6 +943,7 @@
         </w:rPr>
         <w:t>лавчев</w:t>
       </w:r>
+      <w:proofErr w:type="spellEnd"/>
       <w:r>
         <w:rPr>
           <w:b/>
@@ -914,6 +972,7 @@
         </w:rPr>
         <w:tab/>
       </w:r>
+      <w:proofErr w:type="spellStart"/>
       <w:r>
         <w:rPr>
           <w:b/>
@@ -926,6 +985,7 @@
         </w:rPr>
         <w:t>andrew.slavchev</w:t>
       </w:r>
+      <w:proofErr w:type="spellEnd"/>
       <w:r>
         <w:rPr>
           <w:b/>
@@ -1109,19 +1169,10 @@
         <w:t>The</w:t>
       </w:r>
       <w:r>
-        <w:t xml:space="preserve"> </w:t>
-      </w:r>
-      <w:r>
-        <w:t>game represents a</w:t>
-      </w:r>
-      <w:r>
-        <w:t>n</w:t>
-      </w:r>
-      <w:r>
-        <w:t xml:space="preserve"> </w:t>
-      </w:r>
-      <w:r>
-        <w:t>interactive console-based implementation of the “Fifteen”</w:t>
+        <w:t xml:space="preserve"> game represents an</w:t>
+      </w:r>
+      <w:r>
+        <w:t xml:space="preserve"> interactive console-based implementation of the “Fifteen”</w:t>
       </w:r>
       <w:r>
         <w:t xml:space="preserve"> game</w:t>
@@ -1130,10 +1181,7 @@
         <w:t xml:space="preserve"> in which the player tries to </w:t>
       </w:r>
       <w:r>
-        <w:t>sequentially</w:t>
-      </w:r>
-      <w:r>
-        <w:t xml:space="preserve"> </w:t>
+        <w:t xml:space="preserve">sequentially </w:t>
       </w:r>
       <w:r>
         <w:t>arrange the numbers from 1 to 15 in a square matrix of size 4 x 4</w:t>
@@ -1148,7 +1196,21 @@
         <w:t xml:space="preserve">a </w:t>
       </w:r>
       <w:r>
-        <w:t xml:space="preserve">neighbor to the empty cell that should move </w:t>
+        <w:t xml:space="preserve">neighbor to the empty </w:t>
+      </w:r>
+      <w:proofErr w:type="gramStart"/>
+      <w:r>
+        <w:t>cell</w:t>
+      </w:r>
+      <w:r>
+        <w:t>,</w:t>
+      </w:r>
+      <w:r>
+        <w:t xml:space="preserve"> that</w:t>
+      </w:r>
+      <w:proofErr w:type="gramEnd"/>
+      <w:r>
+        <w:t xml:space="preserve"> should move </w:t>
       </w:r>
       <w:r>
         <w:t>onto its place</w:t>
@@ -1167,29 +1229,23 @@
       </w:r>
       <w:r>
         <w:t>. When the game is finished, a new game automatically starts.</w:t>
-      </w:r>
-      <w:r>
-        <w:t xml:space="preserve"> </w:t>
       </w:r>
     </w:p>
     <w:p>
       <w:r>
-        <w:t xml:space="preserve">The help menu </w:t>
-      </w:r>
-      <w:r>
-        <w:t>is included into the starting screen, on top of it.</w:t>
-      </w:r>
-      <w:r>
-        <w:t xml:space="preserve"> By </w:t>
-      </w:r>
-      <w:r>
-        <w:t>typing “start” a player starts a new game. By typing “top” we can have the scoreboard visualized and the game paused. Typing “exit”</w:t>
+        <w:t>The help menu is included into the starting screen, on top of it. By typing “start” a player starts a new game. By typing “top” we can have the scoreboard visualized and the game paused. Typing “exit” bring</w:t>
+      </w:r>
+      <w:r>
+        <w:t>s</w:t>
+      </w:r>
+      <w:r>
+        <w:t xml:space="preserve"> us to</w:t>
       </w:r>
       <w:r>
         <w:t xml:space="preserve"> </w:t>
       </w:r>
       <w:r>
-        <w:t>bring us t othe end of the game, no matter if a game solution is reached or not.</w:t>
+        <w:t>the end of the game, no matter if a game solution is reached or not.</w:t>
       </w:r>
     </w:p>
     <w:p>
@@ -1298,13 +1354,7 @@
         <w:t xml:space="preserve"> –</w:t>
       </w:r>
       <w:r>
-        <w:t xml:space="preserve"> </w:t>
-      </w:r>
-      <w:r>
-        <w:t>This is the place where</w:t>
-      </w:r>
-      <w:r>
-        <w:t xml:space="preserve"> </w:t>
+        <w:t xml:space="preserve"> This is the place where </w:t>
       </w:r>
       <w:r>
         <w:t xml:space="preserve">we </w:t>
@@ -1324,6 +1374,7 @@
           <w:bCs/>
         </w:rPr>
       </w:pPr>
+      <w:proofErr w:type="spellStart"/>
       <w:r>
         <w:rPr>
           <w:b/>
@@ -1336,25 +1387,21 @@
           <w:b/>
           <w:bCs/>
         </w:rPr>
-        <w:t xml:space="preserve">Objects </w:t>
+        <w:t>Objects</w:t>
+      </w:r>
+      <w:proofErr w:type="spellEnd"/>
+      <w:r>
+        <w:rPr>
+          <w:b/>
+          <w:bCs/>
+        </w:rPr>
+        <w:t xml:space="preserve"> </w:t>
       </w:r>
       <w:r>
         <w:t>–</w:t>
       </w:r>
       <w:r>
-        <w:t xml:space="preserve"> This is the place where we</w:t>
-      </w:r>
-      <w:r>
-        <w:t xml:space="preserve"> create all </w:t>
-      </w:r>
-      <w:r>
-        <w:t xml:space="preserve">the </w:t>
-      </w:r>
-      <w:r>
-        <w:t xml:space="preserve">objects of the </w:t>
-      </w:r>
-      <w:r>
-        <w:t>game</w:t>
+        <w:t xml:space="preserve"> This is the place where we create all the objects of the game</w:t>
       </w:r>
       <w:r>
         <w:t xml:space="preserve"> (instances of the Field Matrix class, the Player class and the Scoreboard class) and also including the Scoreboard Proxy class needed for the </w:t>
@@ -1377,6 +1424,7 @@
       <w:pPr>
         <w:ind w:left="66"/>
       </w:pPr>
+      <w:proofErr w:type="spellStart"/>
       <w:r>
         <w:rPr>
           <w:b/>
@@ -1384,6 +1432,7 @@
         </w:rPr>
         <w:t>GameFifteen.Test</w:t>
       </w:r>
+      <w:proofErr w:type="spellEnd"/>
       <w:r>
         <w:t xml:space="preserve"> – We have placed all our unit tests into this section.</w:t>
       </w:r>
@@ -1398,8 +1447,6 @@
       <w:r>
         <w:t>ject itself</w:t>
       </w:r>
-      <w:bookmarkStart w:id="0" w:name="_GoBack"/>
-      <w:bookmarkEnd w:id="0"/>
       <w:r>
         <w:t>.</w:t>
       </w:r>
@@ -1430,6 +1477,8 @@
         </w:rPr>
         <w:t>Team Collaboration</w:t>
       </w:r>
+      <w:bookmarkStart w:id="0" w:name="_GoBack"/>
+      <w:bookmarkEnd w:id="0"/>
     </w:p>
     <w:p>
       <w:pPr>
@@ -1453,8 +1502,13 @@
       <w:r>
         <w:t xml:space="preserve">the </w:t>
       </w:r>
-      <w:r>
-        <w:t>GitHub CMS. Our project URL is:</w:t>
+      <w:proofErr w:type="spellStart"/>
+      <w:r>
+        <w:t>GitHub</w:t>
+      </w:r>
+      <w:proofErr w:type="spellEnd"/>
+      <w:r>
+        <w:t xml:space="preserve"> CMS. Our project URL is:</w:t>
       </w:r>
     </w:p>
     <w:p>
@@ -1620,7 +1674,7 @@
                               <w:sz w:val="18"/>
                               <w:szCs w:val="18"/>
                             </w:rPr>
-                            <w:t>1</w:t>
+                            <w:t>2</w:t>
                           </w:r>
                           <w:r>
                             <w:rPr>
@@ -1770,7 +1824,7 @@
                         <w:sz w:val="18"/>
                         <w:szCs w:val="18"/>
                       </w:rPr>
-                      <w:t>1</w:t>
+                      <w:t>2</w:t>
                     </w:r>
                     <w:r>
                       <w:rPr>
@@ -4493,6 +4547,15 @@
 </file>
 
 <file path=customXml/item2.xml><?xml version="1.0" encoding="utf-8"?>
+<?mso-contentType ?>
+<FormTemplates xmlns="http://schemas.microsoft.com/sharepoint/v3/contenttype/forms">
+  <Display>DocumentLibraryForm</Display>
+  <Edit>DocumentLibraryForm</Edit>
+  <New>DocumentLibraryForm</New>
+</FormTemplates>
+</file>
+
+<file path=customXml/item3.xml><?xml version="1.0" encoding="utf-8"?>
 <ct:contentTypeSchema xmlns:ct="http://schemas.microsoft.com/office/2006/metadata/contentType" xmlns:ma="http://schemas.microsoft.com/office/2006/metadata/properties/metaAttributes" ct:_="" ma:_="" ma:contentTypeName="Document" ma:contentTypeID="0x010100754C260290954C49852BB7D7B9C287FA" ma:contentTypeVersion="0" ma:contentTypeDescription="Create a new document." ma:contentTypeScope="" ma:versionID="34a920e0f0f4ab29dd93ab58aec213b5">
   <xsd:schema xmlns:xsd="http://www.w3.org/2001/XMLSchema" xmlns:xs="http://www.w3.org/2001/XMLSchema" xmlns:p="http://schemas.microsoft.com/office/2006/metadata/properties" targetNamespace="http://schemas.microsoft.com/office/2006/metadata/properties" ma:root="true" ma:fieldsID="c64490b4aec6201516c3a874156f37b2">
     <xsd:element name="properties">
@@ -4606,15 +4669,6 @@
 </ct:contentTypeSchema>
 </file>
 
-<file path=customXml/item3.xml><?xml version="1.0" encoding="utf-8"?>
-<?mso-contentType ?>
-<FormTemplates xmlns="http://schemas.microsoft.com/sharepoint/v3/contenttype/forms">
-  <Display>DocumentLibraryForm</Display>
-  <Edit>DocumentLibraryForm</Edit>
-  <New>DocumentLibraryForm</New>
-</FormTemplates>
-</file>
-
 <file path=customXml/item4.xml><?xml version="1.0" encoding="utf-8"?>
 <b:Sources xmlns:b="http://schemas.openxmlformats.org/officeDocument/2006/bibliography" xmlns="http://schemas.openxmlformats.org/officeDocument/2006/bibliography" SelectedStyle="\APA.XSL" StyleName="APA"/>
 </file>
@@ -4629,6 +4683,14 @@
 </file>
 
 <file path=customXml/itemProps2.xml><?xml version="1.0" encoding="utf-8"?>
+<ds:datastoreItem xmlns:ds="http://schemas.openxmlformats.org/officeDocument/2006/customXml" ds:itemID="{88D5DB8E-F92D-49ED-81F8-4B1853AF6E1F}">
+  <ds:schemaRefs>
+    <ds:schemaRef ds:uri="http://schemas.microsoft.com/sharepoint/v3/contenttype/forms"/>
+  </ds:schemaRefs>
+</ds:datastoreItem>
+</file>
+
+<file path=customXml/itemProps3.xml><?xml version="1.0" encoding="utf-8"?>
 <ds:datastoreItem xmlns:ds="http://schemas.openxmlformats.org/officeDocument/2006/customXml" ds:itemID="{E7CDBC5B-9E6D-45AE-9F74-4FDB34E7EB64}">
   <ds:schemaRefs>
     <ds:schemaRef ds:uri="http://schemas.microsoft.com/office/2006/metadata/contentType"/>
@@ -4644,16 +4706,8 @@
 </ds:datastoreItem>
 </file>
 
-<file path=customXml/itemProps3.xml><?xml version="1.0" encoding="utf-8"?>
-<ds:datastoreItem xmlns:ds="http://schemas.openxmlformats.org/officeDocument/2006/customXml" ds:itemID="{88D5DB8E-F92D-49ED-81F8-4B1853AF6E1F}">
-  <ds:schemaRefs>
-    <ds:schemaRef ds:uri="http://schemas.microsoft.com/sharepoint/v3/contenttype/forms"/>
-  </ds:schemaRefs>
-</ds:datastoreItem>
-</file>
-
 <file path=customXml/itemProps4.xml><?xml version="1.0" encoding="utf-8"?>
-<ds:datastoreItem xmlns:ds="http://schemas.openxmlformats.org/officeDocument/2006/customXml" ds:itemID="{64ABD23D-F091-4AFF-86E7-3906FE4E3A41}">
+<ds:datastoreItem xmlns:ds="http://schemas.openxmlformats.org/officeDocument/2006/customXml" ds:itemID="{E661E8BB-A572-4B51-8F37-01145AD5AC55}">
   <ds:schemaRefs>
     <ds:schemaRef ds:uri="http://schemas.openxmlformats.org/officeDocument/2006/bibliography"/>
   </ds:schemaRefs>

</xml_diff>

<commit_message>
Final changes to the PRESENTATION file
</commit_message>
<xml_diff>
--- a/Documentation/TEAMSUPREME HQPC PROJECT PRESENTATION.docx
+++ b/Documentation/TEAMSUPREME HQPC PROJECT PRESENTATION.docx
@@ -1144,6 +1144,15 @@
     </w:p>
     <w:p>
       <w:pPr>
+        <w:ind w:left="66"/>
+        <w:jc w:val="center"/>
+        <w:rPr>
+          <w:b/>
+        </w:rPr>
+      </w:pPr>
+    </w:p>
+    <w:p>
+      <w:pPr>
         <w:pStyle w:val="ListParagraph"/>
         <w:numPr>
           <w:ilvl w:val="0"/>
@@ -1151,102 +1160,192 @@
         </w:numPr>
         <w:rPr>
           <w:b/>
-          <w:sz w:val="28"/>
-          <w:szCs w:val="28"/>
-        </w:rPr>
-      </w:pPr>
-      <w:r>
-        <w:rPr>
-          <w:b/>
-          <w:sz w:val="28"/>
-          <w:szCs w:val="28"/>
+          <w:sz w:val="32"/>
+          <w:szCs w:val="32"/>
+        </w:rPr>
+      </w:pPr>
+      <w:r>
+        <w:rPr>
+          <w:b/>
+          <w:sz w:val="32"/>
+          <w:szCs w:val="32"/>
         </w:rPr>
         <w:t>Game plot</w:t>
       </w:r>
     </w:p>
     <w:p>
-      <w:r>
+      <w:pPr>
+        <w:ind w:left="66"/>
+        <w:rPr>
+          <w:sz w:val="24"/>
+          <w:szCs w:val="24"/>
+        </w:rPr>
+      </w:pPr>
+      <w:r>
+        <w:rPr>
+          <w:sz w:val="24"/>
+          <w:szCs w:val="24"/>
+        </w:rPr>
         <w:t>The</w:t>
       </w:r>
       <w:r>
-        <w:t xml:space="preserve"> game represents an</w:t>
-      </w:r>
-      <w:r>
-        <w:t xml:space="preserve"> interactive console-based implementation of the “Fifteen”</w:t>
-      </w:r>
-      <w:r>
+        <w:rPr>
+          <w:sz w:val="24"/>
+          <w:szCs w:val="24"/>
+        </w:rPr>
+        <w:t xml:space="preserve"> game represents an interactive console-based implementation of the “Fifteen”</w:t>
+      </w:r>
+      <w:r>
+        <w:rPr>
+          <w:sz w:val="24"/>
+          <w:szCs w:val="24"/>
+        </w:rPr>
         <w:t xml:space="preserve"> game</w:t>
       </w:r>
       <w:r>
+        <w:rPr>
+          <w:sz w:val="24"/>
+          <w:szCs w:val="24"/>
+        </w:rPr>
         <w:t xml:space="preserve"> in which the player tries to </w:t>
       </w:r>
       <w:r>
+        <w:rPr>
+          <w:sz w:val="24"/>
+          <w:szCs w:val="24"/>
+        </w:rPr>
         <w:t xml:space="preserve">sequentially </w:t>
       </w:r>
       <w:r>
+        <w:rPr>
+          <w:sz w:val="24"/>
+          <w:szCs w:val="24"/>
+        </w:rPr>
         <w:t>arrange the numbers from 1 to 15 in a square matrix of size 4 x 4</w:t>
       </w:r>
       <w:r>
+        <w:rPr>
+          <w:sz w:val="24"/>
+          <w:szCs w:val="24"/>
+        </w:rPr>
         <w:t>. The game starts from</w:t>
       </w:r>
       <w:r>
+        <w:rPr>
+          <w:sz w:val="24"/>
+          <w:szCs w:val="24"/>
+        </w:rPr>
         <w:t xml:space="preserve"> randomly shuffled 15 numbers in a matrix (4 x 4) and a random cell left empty. At each turn the player enters a number from the matrix, </w:t>
       </w:r>
       <w:r>
+        <w:rPr>
+          <w:sz w:val="24"/>
+          <w:szCs w:val="24"/>
+        </w:rPr>
         <w:t xml:space="preserve">a </w:t>
       </w:r>
       <w:r>
-        <w:t xml:space="preserve">neighbor to the empty </w:t>
-      </w:r>
-      <w:proofErr w:type="gramStart"/>
-      <w:r>
-        <w:t>cell</w:t>
-      </w:r>
-      <w:r>
-        <w:t>,</w:t>
-      </w:r>
-      <w:r>
-        <w:t xml:space="preserve"> that</w:t>
-      </w:r>
-      <w:proofErr w:type="gramEnd"/>
-      <w:r>
-        <w:t xml:space="preserve"> should move </w:t>
-      </w:r>
-      <w:r>
+        <w:rPr>
+          <w:sz w:val="24"/>
+          <w:szCs w:val="24"/>
+        </w:rPr>
+        <w:t xml:space="preserve">neighbor to the empty cell that should move </w:t>
+      </w:r>
+      <w:r>
+        <w:rPr>
+          <w:sz w:val="24"/>
+          <w:szCs w:val="24"/>
+        </w:rPr>
         <w:t>onto its place</w:t>
       </w:r>
       <w:r>
+        <w:rPr>
+          <w:sz w:val="24"/>
+          <w:szCs w:val="24"/>
+        </w:rPr>
         <w:t xml:space="preserve">. The game finishes when the numbers are arranged </w:t>
       </w:r>
       <w:r>
+        <w:rPr>
+          <w:sz w:val="24"/>
+          <w:szCs w:val="24"/>
+        </w:rPr>
         <w:t>in a con</w:t>
       </w:r>
       <w:r>
+        <w:rPr>
+          <w:sz w:val="24"/>
+          <w:szCs w:val="24"/>
+        </w:rPr>
         <w:t>sequential</w:t>
       </w:r>
       <w:r>
+        <w:rPr>
+          <w:sz w:val="24"/>
+          <w:szCs w:val="24"/>
+        </w:rPr>
         <w:t xml:space="preserve"> manner</w:t>
       </w:r>
       <w:r>
+        <w:rPr>
+          <w:sz w:val="24"/>
+          <w:szCs w:val="24"/>
+        </w:rPr>
         <w:t>. When the game is finished, a new game automatically starts.</w:t>
       </w:r>
     </w:p>
     <w:p>
-      <w:r>
+      <w:pPr>
+        <w:ind w:left="66"/>
+        <w:rPr>
+          <w:sz w:val="24"/>
+          <w:szCs w:val="24"/>
+        </w:rPr>
+      </w:pPr>
+      <w:r>
+        <w:rPr>
+          <w:sz w:val="24"/>
+          <w:szCs w:val="24"/>
+        </w:rPr>
         <w:t>The help menu is included into the starting screen, on top of it. By typing “start” a player starts a new game. By typing “top” we can have the scoreboard visualized and the game paused. Typing “exit” bring</w:t>
       </w:r>
       <w:r>
+        <w:rPr>
+          <w:sz w:val="24"/>
+          <w:szCs w:val="24"/>
+        </w:rPr>
         <w:t>s</w:t>
       </w:r>
       <w:r>
+        <w:rPr>
+          <w:sz w:val="24"/>
+          <w:szCs w:val="24"/>
+        </w:rPr>
         <w:t xml:space="preserve"> us to</w:t>
       </w:r>
       <w:r>
+        <w:rPr>
+          <w:sz w:val="24"/>
+          <w:szCs w:val="24"/>
+        </w:rPr>
         <w:t xml:space="preserve"> </w:t>
       </w:r>
       <w:r>
+        <w:rPr>
+          <w:sz w:val="24"/>
+          <w:szCs w:val="24"/>
+        </w:rPr>
         <w:t>the end of the game, no matter if a game solution is reached or not.</w:t>
       </w:r>
+    </w:p>
+    <w:p>
+      <w:pPr>
+        <w:ind w:left="66"/>
+        <w:rPr>
+          <w:sz w:val="24"/>
+          <w:szCs w:val="24"/>
+        </w:rPr>
+      </w:pPr>
     </w:p>
     <w:p>
       <w:pPr>
@@ -1257,121 +1356,833 @@
         </w:numPr>
         <w:rPr>
           <w:b/>
-          <w:sz w:val="28"/>
-          <w:szCs w:val="28"/>
-        </w:rPr>
-      </w:pPr>
-      <w:r>
-        <w:rPr>
-          <w:b/>
-          <w:sz w:val="28"/>
-          <w:szCs w:val="28"/>
+          <w:sz w:val="32"/>
+          <w:szCs w:val="32"/>
+        </w:rPr>
+      </w:pPr>
+      <w:r>
+        <w:rPr>
+          <w:b/>
+          <w:sz w:val="32"/>
+          <w:szCs w:val="32"/>
         </w:rPr>
         <w:t>Source Code</w:t>
       </w:r>
     </w:p>
     <w:p>
       <w:pPr>
-        <w:ind w:left="66"/>
-      </w:pPr>
-      <w:r>
-        <w:t xml:space="preserve">The game consists of </w:t>
-      </w:r>
-      <w:r>
-        <w:t>several logical sections</w:t>
-      </w:r>
-      <w:r>
-        <w:t>, each of which is responsible for a different part of the program:</w:t>
+        <w:spacing w:line="23" w:lineRule="atLeast"/>
+        <w:ind w:left="72"/>
+        <w:rPr>
+          <w:sz w:val="24"/>
+          <w:szCs w:val="24"/>
+        </w:rPr>
+      </w:pPr>
+      <w:r>
+        <w:rPr>
+          <w:sz w:val="24"/>
+          <w:szCs w:val="24"/>
+        </w:rPr>
+        <w:t>The game consists of several logical sections, each of which is responsible for a different part of the program:</w:t>
       </w:r>
     </w:p>
     <w:p>
       <w:pPr>
-        <w:ind w:left="66"/>
-      </w:pPr>
-      <w:r>
-        <w:rPr>
-          <w:b/>
-          <w:bCs/>
-        </w:rPr>
-        <w:t>Contracts</w:t>
-      </w:r>
-      <w:r>
-        <w:t xml:space="preserve"> – This section contains all of the interfaces we use for the whole game. It has a sub-directory called Engine, which holds all the interfaces relevant for the engine itself.</w:t>
-      </w:r>
-      <w:r>
-        <w:t xml:space="preserve"> Through these interfaces we, in fact, implement the </w:t>
-      </w:r>
-      <w:r>
-        <w:rPr>
-          <w:b/>
-          <w:bCs/>
-        </w:rPr>
-        <w:t>Strategy Design Pattern</w:t>
-      </w:r>
-      <w:r>
+        <w:spacing w:line="23" w:lineRule="atLeast"/>
+        <w:ind w:left="72"/>
+        <w:rPr>
+          <w:sz w:val="24"/>
+          <w:szCs w:val="24"/>
+        </w:rPr>
+      </w:pPr>
+      <w:proofErr w:type="spellStart"/>
+      <w:r>
+        <w:rPr>
+          <w:b/>
+          <w:bCs/>
+          <w:sz w:val="24"/>
+          <w:szCs w:val="24"/>
+        </w:rPr>
+        <w:t>GameFifteen.Common</w:t>
+      </w:r>
+      <w:proofErr w:type="spellEnd"/>
+      <w:r>
+        <w:rPr>
+          <w:b/>
+          <w:bCs/>
+          <w:sz w:val="24"/>
+          <w:szCs w:val="24"/>
+        </w:rPr>
         <w:t xml:space="preserve"> </w:t>
       </w:r>
       <w:r>
-        <w:t>(Behavioral DP).</w:t>
+        <w:rPr>
+          <w:sz w:val="24"/>
+          <w:szCs w:val="24"/>
+        </w:rPr>
+        <w:t>– This is the place where we create all the objects of the game (instances of the Field Matrix class, the Player class and the Scoreboard class)</w:t>
+      </w:r>
+      <w:r>
+        <w:rPr>
+          <w:sz w:val="24"/>
+          <w:szCs w:val="24"/>
+        </w:rPr>
+        <w:t xml:space="preserve">. It </w:t>
+      </w:r>
+      <w:r>
+        <w:rPr>
+          <w:sz w:val="24"/>
+          <w:szCs w:val="24"/>
+        </w:rPr>
+        <w:t>also includ</w:t>
+      </w:r>
+      <w:r>
+        <w:rPr>
+          <w:sz w:val="24"/>
+          <w:szCs w:val="24"/>
+        </w:rPr>
+        <w:t xml:space="preserve">es </w:t>
+      </w:r>
+      <w:r>
+        <w:rPr>
+          <w:sz w:val="24"/>
+          <w:szCs w:val="24"/>
+        </w:rPr>
+        <w:t xml:space="preserve">the Scoreboard Proxy class needed for the </w:t>
+      </w:r>
+      <w:r>
+        <w:rPr>
+          <w:b/>
+          <w:bCs/>
+          <w:sz w:val="24"/>
+          <w:szCs w:val="24"/>
+        </w:rPr>
+        <w:t>Proxy Design Pattern</w:t>
+      </w:r>
+      <w:r>
+        <w:rPr>
+          <w:sz w:val="24"/>
+          <w:szCs w:val="24"/>
+        </w:rPr>
+        <w:t xml:space="preserve"> (Structural DP)</w:t>
+      </w:r>
+      <w:r>
+        <w:rPr>
+          <w:sz w:val="24"/>
+          <w:szCs w:val="24"/>
+        </w:rPr>
+        <w:t xml:space="preserve"> and t</w:t>
+      </w:r>
+      <w:r>
+        <w:rPr>
+          <w:sz w:val="24"/>
+          <w:szCs w:val="24"/>
+        </w:rPr>
+        <w:t>he Matrix</w:t>
+      </w:r>
+      <w:r>
+        <w:rPr>
+          <w:sz w:val="24"/>
+          <w:szCs w:val="24"/>
+        </w:rPr>
+        <w:t xml:space="preserve"> </w:t>
+      </w:r>
+      <w:r>
+        <w:rPr>
+          <w:sz w:val="24"/>
+          <w:szCs w:val="24"/>
+        </w:rPr>
+        <w:t xml:space="preserve">Field class which implements the </w:t>
+      </w:r>
+      <w:r>
+        <w:rPr>
+          <w:b/>
+          <w:bCs/>
+          <w:sz w:val="24"/>
+          <w:szCs w:val="24"/>
+        </w:rPr>
+        <w:t>Iterator Design Pattern</w:t>
+      </w:r>
+      <w:r>
+        <w:rPr>
+          <w:sz w:val="24"/>
+          <w:szCs w:val="24"/>
+        </w:rPr>
+        <w:t xml:space="preserve"> (Behavioral DP).</w:t>
       </w:r>
     </w:p>
     <w:p>
       <w:pPr>
-        <w:ind w:left="66"/>
-      </w:pPr>
-      <w:r>
-        <w:rPr>
-          <w:b/>
-          <w:bCs/>
-        </w:rPr>
-        <w:t xml:space="preserve">Engine </w:t>
-      </w:r>
-      <w:r>
-        <w:t xml:space="preserve">– </w:t>
-      </w:r>
-      <w:r>
-        <w:rPr>
-          <w:highlight w:val="yellow"/>
-        </w:rPr>
-        <w:t>This is the place where</w:t>
-      </w:r>
-      <w:r>
+        <w:pStyle w:val="Heading2"/>
+        <w:shd w:val="clear" w:color="auto" w:fill="FFFFFF"/>
+        <w:spacing w:before="0" w:beforeAutospacing="0" w:after="200" w:afterAutospacing="0" w:line="23" w:lineRule="atLeast"/>
+        <w:ind w:left="72"/>
+        <w:rPr>
+          <w:rFonts w:asciiTheme="minorHAnsi" w:hAnsiTheme="minorHAnsi"/>
+          <w:b w:val="0"/>
+          <w:bCs w:val="0"/>
+          <w:sz w:val="24"/>
+          <w:szCs w:val="24"/>
+          <w:lang w:val="en-US"/>
+        </w:rPr>
+      </w:pPr>
+      <w:proofErr w:type="spellStart"/>
+      <w:r>
+        <w:rPr>
+          <w:rFonts w:asciiTheme="minorHAnsi" w:hAnsiTheme="minorHAnsi"/>
+          <w:sz w:val="24"/>
+          <w:szCs w:val="24"/>
+        </w:rPr>
+        <w:t>GameFifteen.Common</w:t>
+      </w:r>
+      <w:r>
+        <w:rPr>
+          <w:rFonts w:asciiTheme="minorHAnsi" w:hAnsiTheme="minorHAnsi"/>
+          <w:sz w:val="24"/>
+          <w:szCs w:val="24"/>
+        </w:rPr>
+        <w:t>.</w:t>
+      </w:r>
+      <w:r>
+        <w:rPr>
+          <w:rFonts w:asciiTheme="minorHAnsi" w:hAnsiTheme="minorHAnsi"/>
+          <w:sz w:val="24"/>
+          <w:szCs w:val="24"/>
+        </w:rPr>
+        <w:t>Contracts</w:t>
+      </w:r>
+      <w:proofErr w:type="spellEnd"/>
+      <w:r>
+        <w:rPr>
+          <w:rFonts w:asciiTheme="minorHAnsi" w:hAnsiTheme="minorHAnsi"/>
+          <w:b w:val="0"/>
+          <w:bCs w:val="0"/>
+          <w:sz w:val="24"/>
+          <w:szCs w:val="24"/>
+        </w:rPr>
+        <w:t xml:space="preserve"> – </w:t>
+      </w:r>
+      <w:proofErr w:type="spellStart"/>
+      <w:r>
+        <w:rPr>
+          <w:rFonts w:asciiTheme="minorHAnsi" w:hAnsiTheme="minorHAnsi"/>
+          <w:b w:val="0"/>
+          <w:bCs w:val="0"/>
+          <w:sz w:val="24"/>
+          <w:szCs w:val="24"/>
+        </w:rPr>
+        <w:t>This</w:t>
+      </w:r>
+      <w:proofErr w:type="spellEnd"/>
+      <w:r>
+        <w:rPr>
+          <w:rFonts w:asciiTheme="minorHAnsi" w:hAnsiTheme="minorHAnsi"/>
+          <w:b w:val="0"/>
+          <w:bCs w:val="0"/>
+          <w:sz w:val="24"/>
+          <w:szCs w:val="24"/>
+        </w:rPr>
         <w:t xml:space="preserve"> </w:t>
+      </w:r>
+      <w:proofErr w:type="spellStart"/>
+      <w:r>
+        <w:rPr>
+          <w:rFonts w:asciiTheme="minorHAnsi" w:hAnsiTheme="minorHAnsi"/>
+          <w:b w:val="0"/>
+          <w:bCs w:val="0"/>
+          <w:sz w:val="24"/>
+          <w:szCs w:val="24"/>
+        </w:rPr>
+        <w:t>section</w:t>
+      </w:r>
+      <w:proofErr w:type="spellEnd"/>
+      <w:r>
+        <w:rPr>
+          <w:rFonts w:asciiTheme="minorHAnsi" w:hAnsiTheme="minorHAnsi"/>
+          <w:b w:val="0"/>
+          <w:bCs w:val="0"/>
+          <w:sz w:val="24"/>
+          <w:szCs w:val="24"/>
+        </w:rPr>
+        <w:t xml:space="preserve"> contains all of the interfaces we use for the whole game. </w:t>
+      </w:r>
+      <w:proofErr w:type="spellStart"/>
+      <w:r>
+        <w:rPr>
+          <w:rFonts w:asciiTheme="minorHAnsi" w:hAnsiTheme="minorHAnsi"/>
+          <w:b w:val="0"/>
+          <w:bCs w:val="0"/>
+          <w:sz w:val="24"/>
+          <w:szCs w:val="24"/>
+        </w:rPr>
+        <w:t>It</w:t>
+      </w:r>
+      <w:proofErr w:type="spellEnd"/>
+      <w:r>
+        <w:rPr>
+          <w:rFonts w:asciiTheme="minorHAnsi" w:hAnsiTheme="minorHAnsi"/>
+          <w:b w:val="0"/>
+          <w:bCs w:val="0"/>
+          <w:sz w:val="24"/>
+          <w:szCs w:val="24"/>
+        </w:rPr>
+        <w:t xml:space="preserve"> </w:t>
+      </w:r>
+      <w:proofErr w:type="spellStart"/>
+      <w:r>
+        <w:rPr>
+          <w:rFonts w:asciiTheme="minorHAnsi" w:hAnsiTheme="minorHAnsi"/>
+          <w:b w:val="0"/>
+          <w:bCs w:val="0"/>
+          <w:sz w:val="24"/>
+          <w:szCs w:val="24"/>
+        </w:rPr>
+        <w:t>has</w:t>
+      </w:r>
+      <w:proofErr w:type="spellEnd"/>
+      <w:r>
+        <w:rPr>
+          <w:rFonts w:asciiTheme="minorHAnsi" w:hAnsiTheme="minorHAnsi"/>
+          <w:b w:val="0"/>
+          <w:bCs w:val="0"/>
+          <w:sz w:val="24"/>
+          <w:szCs w:val="24"/>
+        </w:rPr>
+        <w:t xml:space="preserve"> a </w:t>
+      </w:r>
+      <w:proofErr w:type="spellStart"/>
+      <w:r>
+        <w:rPr>
+          <w:rFonts w:asciiTheme="minorHAnsi" w:hAnsiTheme="minorHAnsi"/>
+          <w:b w:val="0"/>
+          <w:bCs w:val="0"/>
+          <w:sz w:val="24"/>
+          <w:szCs w:val="24"/>
+        </w:rPr>
+        <w:t>sub-directory</w:t>
+      </w:r>
+      <w:proofErr w:type="spellEnd"/>
+      <w:r>
+        <w:rPr>
+          <w:rFonts w:asciiTheme="minorHAnsi" w:hAnsiTheme="minorHAnsi"/>
+          <w:b w:val="0"/>
+          <w:bCs w:val="0"/>
+          <w:sz w:val="24"/>
+          <w:szCs w:val="24"/>
+        </w:rPr>
+        <w:t xml:space="preserve"> </w:t>
+      </w:r>
+      <w:proofErr w:type="spellStart"/>
+      <w:r>
+        <w:rPr>
+          <w:rFonts w:asciiTheme="minorHAnsi" w:hAnsiTheme="minorHAnsi"/>
+          <w:b w:val="0"/>
+          <w:bCs w:val="0"/>
+          <w:sz w:val="24"/>
+          <w:szCs w:val="24"/>
+        </w:rPr>
+        <w:t>called</w:t>
+      </w:r>
+      <w:proofErr w:type="spellEnd"/>
+      <w:r>
+        <w:rPr>
+          <w:rFonts w:asciiTheme="minorHAnsi" w:hAnsiTheme="minorHAnsi"/>
+          <w:b w:val="0"/>
+          <w:bCs w:val="0"/>
+          <w:sz w:val="24"/>
+          <w:szCs w:val="24"/>
+        </w:rPr>
+        <w:t xml:space="preserve"> </w:t>
+      </w:r>
+      <w:proofErr w:type="spellStart"/>
+      <w:r>
+        <w:rPr>
+          <w:rFonts w:asciiTheme="minorHAnsi" w:hAnsiTheme="minorHAnsi"/>
+          <w:b w:val="0"/>
+          <w:bCs w:val="0"/>
+          <w:sz w:val="24"/>
+          <w:szCs w:val="24"/>
+        </w:rPr>
+        <w:t>Engine</w:t>
+      </w:r>
+      <w:proofErr w:type="spellEnd"/>
+      <w:r>
+        <w:rPr>
+          <w:rFonts w:asciiTheme="minorHAnsi" w:hAnsiTheme="minorHAnsi"/>
+          <w:b w:val="0"/>
+          <w:bCs w:val="0"/>
+          <w:sz w:val="24"/>
+          <w:szCs w:val="24"/>
+          <w:lang w:val="en-US"/>
+        </w:rPr>
+        <w:t>,</w:t>
+      </w:r>
+      <w:r>
+        <w:rPr>
+          <w:rFonts w:asciiTheme="minorHAnsi" w:hAnsiTheme="minorHAnsi"/>
+          <w:b w:val="0"/>
+          <w:bCs w:val="0"/>
+          <w:sz w:val="24"/>
+          <w:szCs w:val="24"/>
+        </w:rPr>
+        <w:t xml:space="preserve"> </w:t>
+      </w:r>
+      <w:proofErr w:type="spellStart"/>
+      <w:r>
+        <w:rPr>
+          <w:rFonts w:asciiTheme="minorHAnsi" w:hAnsiTheme="minorHAnsi"/>
+          <w:b w:val="0"/>
+          <w:bCs w:val="0"/>
+          <w:sz w:val="24"/>
+          <w:szCs w:val="24"/>
+        </w:rPr>
+        <w:t>which</w:t>
+      </w:r>
+      <w:proofErr w:type="spellEnd"/>
+      <w:r>
+        <w:rPr>
+          <w:rFonts w:asciiTheme="minorHAnsi" w:hAnsiTheme="minorHAnsi"/>
+          <w:b w:val="0"/>
+          <w:bCs w:val="0"/>
+          <w:sz w:val="24"/>
+          <w:szCs w:val="24"/>
+        </w:rPr>
+        <w:t xml:space="preserve"> </w:t>
+      </w:r>
+      <w:proofErr w:type="spellStart"/>
+      <w:r>
+        <w:rPr>
+          <w:rFonts w:asciiTheme="minorHAnsi" w:hAnsiTheme="minorHAnsi"/>
+          <w:b w:val="0"/>
+          <w:bCs w:val="0"/>
+          <w:sz w:val="24"/>
+          <w:szCs w:val="24"/>
+        </w:rPr>
+        <w:t>holds</w:t>
+      </w:r>
+      <w:proofErr w:type="spellEnd"/>
+      <w:r>
+        <w:rPr>
+          <w:rFonts w:asciiTheme="minorHAnsi" w:hAnsiTheme="minorHAnsi"/>
+          <w:b w:val="0"/>
+          <w:bCs w:val="0"/>
+          <w:sz w:val="24"/>
+          <w:szCs w:val="24"/>
+        </w:rPr>
+        <w:t xml:space="preserve"> </w:t>
+      </w:r>
+      <w:proofErr w:type="spellStart"/>
+      <w:r>
+        <w:rPr>
+          <w:rFonts w:asciiTheme="minorHAnsi" w:hAnsiTheme="minorHAnsi"/>
+          <w:b w:val="0"/>
+          <w:bCs w:val="0"/>
+          <w:sz w:val="24"/>
+          <w:szCs w:val="24"/>
+        </w:rPr>
+        <w:t>all</w:t>
+      </w:r>
+      <w:proofErr w:type="spellEnd"/>
+      <w:r>
+        <w:rPr>
+          <w:rFonts w:asciiTheme="minorHAnsi" w:hAnsiTheme="minorHAnsi"/>
+          <w:b w:val="0"/>
+          <w:bCs w:val="0"/>
+          <w:sz w:val="24"/>
+          <w:szCs w:val="24"/>
+        </w:rPr>
+        <w:t xml:space="preserve"> </w:t>
+      </w:r>
+      <w:proofErr w:type="spellStart"/>
+      <w:r>
+        <w:rPr>
+          <w:rFonts w:asciiTheme="minorHAnsi" w:hAnsiTheme="minorHAnsi"/>
+          <w:b w:val="0"/>
+          <w:bCs w:val="0"/>
+          <w:sz w:val="24"/>
+          <w:szCs w:val="24"/>
+        </w:rPr>
+        <w:t>the</w:t>
+      </w:r>
+      <w:proofErr w:type="spellEnd"/>
+      <w:r>
+        <w:rPr>
+          <w:rFonts w:asciiTheme="minorHAnsi" w:hAnsiTheme="minorHAnsi"/>
+          <w:b w:val="0"/>
+          <w:bCs w:val="0"/>
+          <w:sz w:val="24"/>
+          <w:szCs w:val="24"/>
+        </w:rPr>
+        <w:t xml:space="preserve"> </w:t>
+      </w:r>
+      <w:r>
+        <w:rPr>
+          <w:rFonts w:asciiTheme="minorHAnsi" w:hAnsiTheme="minorHAnsi"/>
+          <w:b w:val="0"/>
+          <w:bCs w:val="0"/>
+          <w:sz w:val="24"/>
+          <w:szCs w:val="24"/>
+          <w:lang w:val="en-US"/>
+        </w:rPr>
+        <w:t xml:space="preserve">engine-relevant </w:t>
+      </w:r>
+      <w:proofErr w:type="spellStart"/>
+      <w:r>
+        <w:rPr>
+          <w:rFonts w:asciiTheme="minorHAnsi" w:hAnsiTheme="minorHAnsi"/>
+          <w:b w:val="0"/>
+          <w:bCs w:val="0"/>
+          <w:sz w:val="24"/>
+          <w:szCs w:val="24"/>
+        </w:rPr>
+        <w:t>interfaces</w:t>
+      </w:r>
+      <w:proofErr w:type="spellEnd"/>
+      <w:r>
+        <w:rPr>
+          <w:rFonts w:asciiTheme="minorHAnsi" w:hAnsiTheme="minorHAnsi"/>
+          <w:b w:val="0"/>
+          <w:bCs w:val="0"/>
+          <w:sz w:val="24"/>
+          <w:szCs w:val="24"/>
+          <w:lang w:val="en-US"/>
+        </w:rPr>
+        <w:t xml:space="preserve"> only</w:t>
+      </w:r>
+      <w:r>
+        <w:rPr>
+          <w:rFonts w:asciiTheme="minorHAnsi" w:hAnsiTheme="minorHAnsi"/>
+          <w:b w:val="0"/>
+          <w:bCs w:val="0"/>
+          <w:sz w:val="24"/>
+          <w:szCs w:val="24"/>
+        </w:rPr>
+        <w:t>.</w:t>
+      </w:r>
+      <w:r>
+        <w:rPr>
+          <w:rFonts w:asciiTheme="minorHAnsi" w:hAnsiTheme="minorHAnsi"/>
+          <w:b w:val="0"/>
+          <w:bCs w:val="0"/>
+          <w:sz w:val="24"/>
+          <w:szCs w:val="24"/>
+        </w:rPr>
+        <w:t xml:space="preserve"> </w:t>
+      </w:r>
+      <w:proofErr w:type="spellStart"/>
+      <w:r>
+        <w:rPr>
+          <w:rFonts w:asciiTheme="minorHAnsi" w:hAnsiTheme="minorHAnsi"/>
+          <w:b w:val="0"/>
+          <w:bCs w:val="0"/>
+          <w:sz w:val="24"/>
+          <w:szCs w:val="24"/>
+        </w:rPr>
+        <w:t>Through</w:t>
+      </w:r>
+      <w:proofErr w:type="spellEnd"/>
+      <w:r>
+        <w:rPr>
+          <w:rFonts w:asciiTheme="minorHAnsi" w:hAnsiTheme="minorHAnsi"/>
+          <w:b w:val="0"/>
+          <w:bCs w:val="0"/>
+          <w:sz w:val="24"/>
+          <w:szCs w:val="24"/>
+        </w:rPr>
+        <w:t xml:space="preserve"> </w:t>
+      </w:r>
+      <w:proofErr w:type="spellStart"/>
+      <w:r>
+        <w:rPr>
+          <w:rFonts w:asciiTheme="minorHAnsi" w:hAnsiTheme="minorHAnsi"/>
+          <w:b w:val="0"/>
+          <w:bCs w:val="0"/>
+          <w:sz w:val="24"/>
+          <w:szCs w:val="24"/>
+        </w:rPr>
+        <w:t>these</w:t>
+      </w:r>
+      <w:proofErr w:type="spellEnd"/>
+      <w:r>
+        <w:rPr>
+          <w:rFonts w:asciiTheme="minorHAnsi" w:hAnsiTheme="minorHAnsi"/>
+          <w:b w:val="0"/>
+          <w:bCs w:val="0"/>
+          <w:sz w:val="24"/>
+          <w:szCs w:val="24"/>
+        </w:rPr>
+        <w:t xml:space="preserve"> </w:t>
+      </w:r>
+      <w:proofErr w:type="spellStart"/>
+      <w:r>
+        <w:rPr>
+          <w:rFonts w:asciiTheme="minorHAnsi" w:hAnsiTheme="minorHAnsi"/>
+          <w:b w:val="0"/>
+          <w:bCs w:val="0"/>
+          <w:sz w:val="24"/>
+          <w:szCs w:val="24"/>
+        </w:rPr>
+        <w:t>interfaces</w:t>
+      </w:r>
+      <w:proofErr w:type="spellEnd"/>
+      <w:r>
+        <w:rPr>
+          <w:rFonts w:asciiTheme="minorHAnsi" w:hAnsiTheme="minorHAnsi"/>
+          <w:b w:val="0"/>
+          <w:bCs w:val="0"/>
+          <w:sz w:val="24"/>
+          <w:szCs w:val="24"/>
+        </w:rPr>
+        <w:t xml:space="preserve"> </w:t>
+      </w:r>
+      <w:proofErr w:type="spellStart"/>
+      <w:r>
+        <w:rPr>
+          <w:rFonts w:asciiTheme="minorHAnsi" w:hAnsiTheme="minorHAnsi"/>
+          <w:b w:val="0"/>
+          <w:bCs w:val="0"/>
+          <w:sz w:val="24"/>
+          <w:szCs w:val="24"/>
+        </w:rPr>
+        <w:t>we</w:t>
+      </w:r>
+      <w:proofErr w:type="spellEnd"/>
+      <w:r>
+        <w:rPr>
+          <w:rFonts w:asciiTheme="minorHAnsi" w:hAnsiTheme="minorHAnsi"/>
+          <w:b w:val="0"/>
+          <w:bCs w:val="0"/>
+          <w:sz w:val="24"/>
+          <w:szCs w:val="24"/>
+        </w:rPr>
+        <w:t xml:space="preserve">, </w:t>
+      </w:r>
+      <w:proofErr w:type="spellStart"/>
+      <w:r>
+        <w:rPr>
+          <w:rFonts w:asciiTheme="minorHAnsi" w:hAnsiTheme="minorHAnsi"/>
+          <w:b w:val="0"/>
+          <w:bCs w:val="0"/>
+          <w:sz w:val="24"/>
+          <w:szCs w:val="24"/>
+        </w:rPr>
+        <w:t>in</w:t>
+      </w:r>
+      <w:proofErr w:type="spellEnd"/>
+      <w:r>
+        <w:rPr>
+          <w:rFonts w:asciiTheme="minorHAnsi" w:hAnsiTheme="minorHAnsi"/>
+          <w:b w:val="0"/>
+          <w:bCs w:val="0"/>
+          <w:sz w:val="24"/>
+          <w:szCs w:val="24"/>
+        </w:rPr>
+        <w:t xml:space="preserve"> </w:t>
+      </w:r>
+      <w:proofErr w:type="spellStart"/>
+      <w:r>
+        <w:rPr>
+          <w:rFonts w:asciiTheme="minorHAnsi" w:hAnsiTheme="minorHAnsi"/>
+          <w:b w:val="0"/>
+          <w:bCs w:val="0"/>
+          <w:sz w:val="24"/>
+          <w:szCs w:val="24"/>
+        </w:rPr>
+        <w:t>fact</w:t>
+      </w:r>
+      <w:proofErr w:type="spellEnd"/>
+      <w:r>
+        <w:rPr>
+          <w:rFonts w:asciiTheme="minorHAnsi" w:hAnsiTheme="minorHAnsi"/>
+          <w:b w:val="0"/>
+          <w:bCs w:val="0"/>
+          <w:sz w:val="24"/>
+          <w:szCs w:val="24"/>
+        </w:rPr>
+        <w:t xml:space="preserve">, </w:t>
+      </w:r>
+      <w:r>
+        <w:rPr>
+          <w:rFonts w:asciiTheme="minorHAnsi" w:hAnsiTheme="minorHAnsi"/>
+          <w:b w:val="0"/>
+          <w:bCs w:val="0"/>
+          <w:sz w:val="24"/>
+          <w:szCs w:val="24"/>
+          <w:lang w:val="en-US"/>
+        </w:rPr>
+        <w:t>apply</w:t>
+      </w:r>
+      <w:r>
+        <w:rPr>
+          <w:rFonts w:asciiTheme="minorHAnsi" w:hAnsiTheme="minorHAnsi"/>
+          <w:b w:val="0"/>
+          <w:bCs w:val="0"/>
+          <w:sz w:val="24"/>
+          <w:szCs w:val="24"/>
+        </w:rPr>
+        <w:t xml:space="preserve"> </w:t>
+      </w:r>
+      <w:r>
+        <w:rPr>
+          <w:rFonts w:asciiTheme="minorHAnsi" w:hAnsiTheme="minorHAnsi"/>
+          <w:b w:val="0"/>
+          <w:bCs w:val="0"/>
+          <w:sz w:val="24"/>
+          <w:szCs w:val="24"/>
+          <w:lang w:val="en-US"/>
+        </w:rPr>
+        <w:t xml:space="preserve">the </w:t>
+      </w:r>
+      <w:proofErr w:type="spellStart"/>
+      <w:r>
+        <w:rPr>
+          <w:rFonts w:asciiTheme="minorHAnsi" w:hAnsiTheme="minorHAnsi"/>
+          <w:sz w:val="24"/>
+          <w:szCs w:val="24"/>
+        </w:rPr>
+        <w:t>Dependency</w:t>
+      </w:r>
+      <w:proofErr w:type="spellEnd"/>
+      <w:r>
+        <w:rPr>
+          <w:rFonts w:asciiTheme="minorHAnsi" w:hAnsiTheme="minorHAnsi"/>
+          <w:sz w:val="24"/>
+          <w:szCs w:val="24"/>
+        </w:rPr>
+        <w:t xml:space="preserve"> </w:t>
+      </w:r>
+      <w:proofErr w:type="spellStart"/>
+      <w:r>
+        <w:rPr>
+          <w:rFonts w:asciiTheme="minorHAnsi" w:hAnsiTheme="minorHAnsi"/>
+          <w:sz w:val="24"/>
+          <w:szCs w:val="24"/>
+        </w:rPr>
+        <w:t>Inversion</w:t>
+      </w:r>
+      <w:proofErr w:type="spellEnd"/>
+      <w:r>
+        <w:rPr>
+          <w:rFonts w:asciiTheme="minorHAnsi" w:hAnsiTheme="minorHAnsi"/>
+          <w:sz w:val="24"/>
+          <w:szCs w:val="24"/>
+        </w:rPr>
+        <w:t xml:space="preserve"> </w:t>
+      </w:r>
+      <w:proofErr w:type="spellStart"/>
+      <w:r>
+        <w:rPr>
+          <w:rFonts w:asciiTheme="minorHAnsi" w:hAnsiTheme="minorHAnsi"/>
+          <w:sz w:val="24"/>
+          <w:szCs w:val="24"/>
+        </w:rPr>
+        <w:t>Principle</w:t>
+      </w:r>
+      <w:proofErr w:type="spellEnd"/>
+      <w:r>
+        <w:rPr>
+          <w:rFonts w:asciiTheme="minorHAnsi" w:hAnsiTheme="minorHAnsi"/>
+          <w:sz w:val="24"/>
+          <w:szCs w:val="24"/>
+          <w:lang w:val="en-US"/>
+        </w:rPr>
+        <w:t xml:space="preserve"> (5</w:t>
+      </w:r>
+      <w:r>
+        <w:rPr>
+          <w:rFonts w:asciiTheme="minorHAnsi" w:hAnsiTheme="minorHAnsi"/>
+          <w:sz w:val="24"/>
+          <w:szCs w:val="24"/>
+          <w:vertAlign w:val="superscript"/>
+          <w:lang w:val="en-US"/>
+        </w:rPr>
+        <w:t>th</w:t>
+      </w:r>
+      <w:r>
+        <w:rPr>
+          <w:rFonts w:asciiTheme="minorHAnsi" w:hAnsiTheme="minorHAnsi"/>
+          <w:sz w:val="24"/>
+          <w:szCs w:val="24"/>
+          <w:lang w:val="en-US"/>
+        </w:rPr>
+        <w:t xml:space="preserve"> SOLID principle)</w:t>
+      </w:r>
+      <w:r>
+        <w:rPr>
+          <w:rFonts w:asciiTheme="minorHAnsi" w:hAnsiTheme="minorHAnsi"/>
+          <w:b w:val="0"/>
+          <w:bCs w:val="0"/>
+          <w:sz w:val="24"/>
+          <w:szCs w:val="24"/>
+          <w:lang w:val="en-US"/>
+        </w:rPr>
+        <w:t>.</w:t>
       </w:r>
     </w:p>
     <w:p>
       <w:pPr>
-        <w:ind w:left="66"/>
-      </w:pPr>
-      <w:r>
-        <w:rPr>
-          <w:b/>
-          <w:bCs/>
-        </w:rPr>
-        <w:t>Extensions</w:t>
-      </w:r>
-      <w:r>
-        <w:t xml:space="preserve"> –</w:t>
-      </w:r>
-      <w:r>
-        <w:t xml:space="preserve"> This is the place where </w:t>
-      </w:r>
-      <w:r>
-        <w:t xml:space="preserve">we </w:t>
-      </w:r>
-      <w:r>
-        <w:t>gener</w:t>
-      </w:r>
-      <w:r>
-        <w:t>ate random numbers for the initialization of the starting matrix.</w:t>
+        <w:pStyle w:val="Heading2"/>
+        <w:shd w:val="clear" w:color="auto" w:fill="FFFFFF"/>
+        <w:spacing w:before="0" w:beforeAutospacing="0" w:after="200" w:afterAutospacing="0" w:line="23" w:lineRule="atLeast"/>
+        <w:ind w:left="72"/>
+        <w:rPr>
+          <w:rFonts w:asciiTheme="minorHAnsi" w:hAnsiTheme="minorHAnsi"/>
+          <w:b w:val="0"/>
+          <w:bCs w:val="0"/>
+          <w:sz w:val="24"/>
+          <w:szCs w:val="24"/>
+          <w:lang w:val="en-US"/>
+        </w:rPr>
+      </w:pPr>
+      <w:proofErr w:type="spellStart"/>
+      <w:r>
+        <w:rPr>
+          <w:rFonts w:asciiTheme="minorHAnsi" w:hAnsiTheme="minorHAnsi"/>
+          <w:sz w:val="24"/>
+          <w:szCs w:val="24"/>
+        </w:rPr>
+        <w:t>GameFifteen.Common.Engine</w:t>
+      </w:r>
+      <w:proofErr w:type="spellEnd"/>
+      <w:r>
+        <w:rPr>
+          <w:rFonts w:asciiTheme="minorHAnsi" w:hAnsiTheme="minorHAnsi"/>
+          <w:b w:val="0"/>
+          <w:bCs w:val="0"/>
+          <w:sz w:val="24"/>
+          <w:szCs w:val="24"/>
+          <w:lang w:val="en-US"/>
+        </w:rPr>
+        <w:t xml:space="preserve"> – This is the place where all commands needed for the implementation of the</w:t>
+      </w:r>
+      <w:r>
+        <w:rPr>
+          <w:rFonts w:asciiTheme="minorHAnsi" w:hAnsiTheme="minorHAnsi"/>
+          <w:sz w:val="24"/>
+          <w:szCs w:val="24"/>
+          <w:lang w:val="en-US"/>
+        </w:rPr>
+        <w:t xml:space="preserve"> Command Design Patterns </w:t>
+      </w:r>
+      <w:r>
+        <w:rPr>
+          <w:rFonts w:asciiTheme="minorHAnsi" w:hAnsiTheme="minorHAnsi"/>
+          <w:b w:val="0"/>
+          <w:bCs w:val="0"/>
+          <w:sz w:val="24"/>
+          <w:szCs w:val="24"/>
+          <w:lang w:val="en-US"/>
+        </w:rPr>
+        <w:t>(Behavioral DP) are placed.</w:t>
       </w:r>
     </w:p>
     <w:p>
       <w:pPr>
-        <w:ind w:left="66"/>
-        <w:rPr>
-          <w:b/>
-          <w:bCs/>
+        <w:spacing w:line="23" w:lineRule="atLeast"/>
+        <w:ind w:left="72"/>
+        <w:rPr>
+          <w:sz w:val="24"/>
+          <w:szCs w:val="24"/>
         </w:rPr>
       </w:pPr>
       <w:proofErr w:type="spellStart"/>
@@ -1379,81 +2190,436 @@
         <w:rPr>
           <w:b/>
           <w:bCs/>
-        </w:rPr>
-        <w:t>Game</w:t>
-      </w:r>
-      <w:r>
-        <w:rPr>
-          <w:b/>
-          <w:bCs/>
-        </w:rPr>
-        <w:t>Objects</w:t>
+          <w:sz w:val="24"/>
+          <w:szCs w:val="24"/>
+        </w:rPr>
+        <w:t>GameFifteen.Common</w:t>
+      </w:r>
+      <w:r>
+        <w:rPr>
+          <w:b/>
+          <w:bCs/>
+          <w:sz w:val="24"/>
+          <w:szCs w:val="24"/>
+        </w:rPr>
+        <w:t>.</w:t>
+      </w:r>
+      <w:r>
+        <w:rPr>
+          <w:b/>
+          <w:bCs/>
+          <w:sz w:val="24"/>
+          <w:szCs w:val="24"/>
+        </w:rPr>
+        <w:t>Engine</w:t>
+      </w:r>
+      <w:r>
+        <w:rPr>
+          <w:b/>
+          <w:bCs/>
+          <w:sz w:val="24"/>
+          <w:szCs w:val="24"/>
+        </w:rPr>
+        <w:t>.Factories</w:t>
       </w:r>
       <w:proofErr w:type="spellEnd"/>
       <w:r>
         <w:rPr>
           <w:b/>
           <w:bCs/>
+          <w:sz w:val="24"/>
+          <w:szCs w:val="24"/>
         </w:rPr>
         <w:t xml:space="preserve"> </w:t>
       </w:r>
       <w:r>
-        <w:t>–</w:t>
-      </w:r>
-      <w:r>
-        <w:t xml:space="preserve"> This is the place where we create all the objects of the game</w:t>
-      </w:r>
-      <w:r>
-        <w:t xml:space="preserve"> (instances of the Field Matrix class, the Player class and the Scoreboard class) and also including the Scoreboard Proxy class needed for the </w:t>
-      </w:r>
-      <w:r>
-        <w:rPr>
-          <w:b/>
-          <w:bCs/>
-        </w:rPr>
-        <w:t>Proxy Design Pattern</w:t>
-      </w:r>
-      <w:r>
-        <w:t xml:space="preserve"> (Structural DP)</w:t>
-      </w:r>
-      <w:r>
+        <w:rPr>
+          <w:sz w:val="24"/>
+          <w:szCs w:val="24"/>
+        </w:rPr>
+        <w:t xml:space="preserve">– </w:t>
+      </w:r>
+      <w:r>
+        <w:rPr>
+          <w:sz w:val="24"/>
+          <w:szCs w:val="24"/>
+        </w:rPr>
+        <w:t xml:space="preserve">This is the place where we </w:t>
+      </w:r>
+      <w:r>
+        <w:rPr>
+          <w:sz w:val="24"/>
+          <w:szCs w:val="24"/>
+        </w:rPr>
+        <w:t xml:space="preserve">create the field and </w:t>
+      </w:r>
+      <w:r>
+        <w:rPr>
+          <w:sz w:val="24"/>
+          <w:szCs w:val="24"/>
+        </w:rPr>
+        <w:t>generate random numbers for the initialization of the starting matrix.</w:t>
+      </w:r>
+      <w:r>
+        <w:rPr>
+          <w:sz w:val="24"/>
+          <w:szCs w:val="24"/>
+        </w:rPr>
+        <w:t xml:space="preserve"> The Field</w:t>
+      </w:r>
+      <w:r>
+        <w:rPr>
+          <w:sz w:val="24"/>
+          <w:szCs w:val="24"/>
+        </w:rPr>
+        <w:t xml:space="preserve"> </w:t>
+      </w:r>
+      <w:r>
+        <w:rPr>
+          <w:sz w:val="24"/>
+          <w:szCs w:val="24"/>
+        </w:rPr>
+        <w:t xml:space="preserve">Factory class, in fact, implements the </w:t>
+      </w:r>
+      <w:r>
+        <w:rPr>
+          <w:b/>
+          <w:bCs/>
+          <w:sz w:val="24"/>
+          <w:szCs w:val="24"/>
+        </w:rPr>
+        <w:t>Singleton Design Pattern</w:t>
+      </w:r>
+      <w:r>
+        <w:rPr>
+          <w:sz w:val="24"/>
+          <w:szCs w:val="24"/>
+        </w:rPr>
+        <w:t xml:space="preserve"> (Creational DP)</w:t>
+      </w:r>
+      <w:r>
+        <w:rPr>
+          <w:sz w:val="24"/>
+          <w:szCs w:val="24"/>
+        </w:rPr>
+        <w:t xml:space="preserve"> and the </w:t>
+      </w:r>
+      <w:r>
+        <w:rPr>
+          <w:b/>
+          <w:bCs/>
+          <w:sz w:val="24"/>
+          <w:szCs w:val="24"/>
+        </w:rPr>
+        <w:t>Simple Factory Design Pattern</w:t>
+      </w:r>
+      <w:r>
+        <w:rPr>
+          <w:sz w:val="24"/>
+          <w:szCs w:val="24"/>
+        </w:rPr>
+        <w:t xml:space="preserve"> (</w:t>
+      </w:r>
+      <w:r>
+        <w:rPr>
+          <w:sz w:val="24"/>
+          <w:szCs w:val="24"/>
+        </w:rPr>
+        <w:t>Creational DP</w:t>
+      </w:r>
+      <w:r>
+        <w:rPr>
+          <w:sz w:val="24"/>
+          <w:szCs w:val="24"/>
+        </w:rPr>
+        <w:t>)</w:t>
+      </w:r>
+      <w:r>
+        <w:rPr>
+          <w:sz w:val="24"/>
+          <w:szCs w:val="24"/>
+        </w:rPr>
         <w:t>.</w:t>
       </w:r>
     </w:p>
     <w:p>
       <w:pPr>
-        <w:ind w:left="66"/>
+        <w:spacing w:line="23" w:lineRule="atLeast"/>
+        <w:ind w:left="72"/>
+        <w:rPr>
+          <w:sz w:val="24"/>
+          <w:szCs w:val="24"/>
+        </w:rPr>
       </w:pPr>
       <w:proofErr w:type="spellStart"/>
       <w:r>
         <w:rPr>
           <w:b/>
           <w:bCs/>
-        </w:rPr>
-        <w:t>GameFifteen.Test</w:t>
+          <w:sz w:val="24"/>
+          <w:szCs w:val="24"/>
+        </w:rPr>
+        <w:lastRenderedPageBreak/>
+        <w:t>GameFifteen.Common</w:t>
+      </w:r>
+      <w:r>
+        <w:rPr>
+          <w:b/>
+          <w:bCs/>
+          <w:sz w:val="24"/>
+          <w:szCs w:val="24"/>
+        </w:rPr>
+        <w:t>.</w:t>
+      </w:r>
+      <w:r>
+        <w:rPr>
+          <w:b/>
+          <w:bCs/>
+          <w:sz w:val="24"/>
+          <w:szCs w:val="24"/>
+        </w:rPr>
+        <w:t>E</w:t>
+      </w:r>
+      <w:r>
+        <w:rPr>
+          <w:b/>
+          <w:bCs/>
+          <w:sz w:val="24"/>
+          <w:szCs w:val="24"/>
+        </w:rPr>
+        <w:t>ngine.Flyweight</w:t>
       </w:r>
       <w:proofErr w:type="spellEnd"/>
       <w:r>
-        <w:t xml:space="preserve"> – We have placed all our unit tests into this section.</w:t>
+        <w:rPr>
+          <w:sz w:val="24"/>
+          <w:szCs w:val="24"/>
+        </w:rPr>
+        <w:t xml:space="preserve"> –</w:t>
+      </w:r>
+      <w:r>
+        <w:rPr>
+          <w:sz w:val="24"/>
+          <w:szCs w:val="24"/>
+        </w:rPr>
+        <w:t xml:space="preserve"> </w:t>
+      </w:r>
+      <w:r>
+        <w:rPr>
+          <w:sz w:val="24"/>
+          <w:szCs w:val="24"/>
+        </w:rPr>
+        <w:t xml:space="preserve">This is the place where we </w:t>
+      </w:r>
+      <w:r>
+        <w:rPr>
+          <w:sz w:val="24"/>
+          <w:szCs w:val="24"/>
+        </w:rPr>
+        <w:t>store the number</w:t>
+      </w:r>
+      <w:r>
+        <w:rPr>
+          <w:sz w:val="24"/>
+          <w:szCs w:val="24"/>
+        </w:rPr>
+        <w:t>s</w:t>
+      </w:r>
+      <w:r>
+        <w:rPr>
+          <w:sz w:val="24"/>
+          <w:szCs w:val="24"/>
+        </w:rPr>
+        <w:t xml:space="preserve"> </w:t>
+      </w:r>
+      <w:r>
+        <w:rPr>
+          <w:sz w:val="24"/>
+          <w:szCs w:val="24"/>
+        </w:rPr>
+        <w:t xml:space="preserve">whose references </w:t>
+      </w:r>
+      <w:r>
+        <w:rPr>
+          <w:sz w:val="24"/>
+          <w:szCs w:val="24"/>
+        </w:rPr>
+        <w:t xml:space="preserve">we use for generating random numbers according to the </w:t>
+      </w:r>
+      <w:r>
+        <w:rPr>
+          <w:b/>
+          <w:bCs/>
+          <w:sz w:val="24"/>
+          <w:szCs w:val="24"/>
+        </w:rPr>
+        <w:t>Flyweight Design Pattern</w:t>
+      </w:r>
+      <w:r>
+        <w:rPr>
+          <w:b/>
+          <w:bCs/>
+          <w:sz w:val="24"/>
+          <w:szCs w:val="24"/>
+        </w:rPr>
+        <w:t xml:space="preserve"> </w:t>
+      </w:r>
+      <w:r>
+        <w:rPr>
+          <w:sz w:val="24"/>
+          <w:szCs w:val="24"/>
+        </w:rPr>
+        <w:t>(Structural DP).</w:t>
       </w:r>
     </w:p>
     <w:p>
       <w:pPr>
-        <w:ind w:left="66"/>
-      </w:pPr>
-      <w:r>
-        <w:t>More detailed information can be found within the source code of the pro</w:t>
-      </w:r>
-      <w:r>
-        <w:t>ject itself</w:t>
-      </w:r>
-      <w:r>
-        <w:t>.</w:t>
+        <w:spacing w:line="23" w:lineRule="atLeast"/>
+        <w:ind w:left="72"/>
+        <w:rPr>
+          <w:sz w:val="24"/>
+          <w:szCs w:val="24"/>
+        </w:rPr>
+      </w:pPr>
+      <w:proofErr w:type="spellStart"/>
+      <w:r>
+        <w:rPr>
+          <w:b/>
+          <w:bCs/>
+          <w:sz w:val="24"/>
+          <w:szCs w:val="24"/>
+        </w:rPr>
+        <w:t>GameFifteen.Test</w:t>
+      </w:r>
+      <w:r>
+        <w:rPr>
+          <w:b/>
+          <w:bCs/>
+          <w:sz w:val="24"/>
+          <w:szCs w:val="24"/>
+        </w:rPr>
+        <w:t>s</w:t>
+      </w:r>
+      <w:proofErr w:type="spellEnd"/>
+      <w:r>
+        <w:rPr>
+          <w:sz w:val="24"/>
+          <w:szCs w:val="24"/>
+        </w:rPr>
+        <w:t xml:space="preserve"> – We have placed all our unit tests into this section.</w:t>
       </w:r>
     </w:p>
     <w:p>
       <w:pPr>
-        <w:ind w:left="66"/>
+        <w:spacing w:line="23" w:lineRule="atLeast"/>
+        <w:ind w:left="72"/>
+        <w:rPr>
+          <w:sz w:val="24"/>
+          <w:szCs w:val="24"/>
+        </w:rPr>
+      </w:pPr>
+      <w:proofErr w:type="spellStart"/>
+      <w:r>
+        <w:rPr>
+          <w:b/>
+          <w:bCs/>
+          <w:sz w:val="24"/>
+          <w:szCs w:val="24"/>
+        </w:rPr>
+        <w:t>GameFifteen.UI</w:t>
+      </w:r>
+      <w:proofErr w:type="spellEnd"/>
+      <w:r>
+        <w:rPr>
+          <w:b/>
+          <w:bCs/>
+          <w:sz w:val="24"/>
+          <w:szCs w:val="24"/>
+        </w:rPr>
+        <w:t xml:space="preserve"> </w:t>
+      </w:r>
+      <w:r>
+        <w:rPr>
+          <w:sz w:val="24"/>
+          <w:szCs w:val="24"/>
+        </w:rPr>
+        <w:t>–</w:t>
+      </w:r>
+      <w:r>
+        <w:rPr>
+          <w:sz w:val="24"/>
+          <w:szCs w:val="24"/>
+        </w:rPr>
+        <w:t xml:space="preserve"> This is the </w:t>
+      </w:r>
+      <w:r>
+        <w:rPr>
+          <w:sz w:val="24"/>
+          <w:szCs w:val="24"/>
+        </w:rPr>
+        <w:t xml:space="preserve">section that contains </w:t>
+      </w:r>
+      <w:r>
+        <w:rPr>
+          <w:sz w:val="24"/>
+          <w:szCs w:val="24"/>
+        </w:rPr>
+        <w:t>all the game controlling tools the user uses</w:t>
+      </w:r>
+      <w:r>
+        <w:rPr>
+          <w:sz w:val="24"/>
+          <w:szCs w:val="24"/>
+        </w:rPr>
+        <w:t xml:space="preserve"> for playing the game</w:t>
+      </w:r>
+      <w:r>
+        <w:rPr>
+          <w:sz w:val="24"/>
+          <w:szCs w:val="24"/>
+        </w:rPr>
+        <w:t xml:space="preserve">. </w:t>
+      </w:r>
+    </w:p>
+    <w:p>
+      <w:pPr>
+        <w:spacing w:line="23" w:lineRule="atLeast"/>
+        <w:ind w:left="72"/>
+        <w:rPr>
+          <w:sz w:val="24"/>
+          <w:szCs w:val="24"/>
+        </w:rPr>
+      </w:pPr>
+      <w:r>
+        <w:rPr>
+          <w:sz w:val="24"/>
+          <w:szCs w:val="24"/>
+        </w:rPr>
+        <w:t>More detailed information can be found within the source code of the pro</w:t>
+      </w:r>
+      <w:r>
+        <w:rPr>
+          <w:sz w:val="24"/>
+          <w:szCs w:val="24"/>
+        </w:rPr>
+        <w:t>ject itself</w:t>
+      </w:r>
+      <w:r>
+        <w:rPr>
+          <w:sz w:val="24"/>
+          <w:szCs w:val="24"/>
+        </w:rPr>
+        <w:t>.</w:t>
+      </w:r>
+    </w:p>
+    <w:p>
+      <w:pPr>
+        <w:spacing w:line="23" w:lineRule="atLeast"/>
+        <w:ind w:left="72"/>
+        <w:rPr>
+          <w:sz w:val="24"/>
+          <w:szCs w:val="24"/>
+        </w:rPr>
       </w:pPr>
     </w:p>
     <w:p>
@@ -1465,49 +2631,83 @@
         </w:numPr>
         <w:rPr>
           <w:b/>
-          <w:sz w:val="28"/>
-          <w:szCs w:val="28"/>
-        </w:rPr>
-      </w:pPr>
-      <w:r>
-        <w:rPr>
-          <w:b/>
-          <w:sz w:val="28"/>
-          <w:szCs w:val="28"/>
+          <w:sz w:val="32"/>
+          <w:szCs w:val="32"/>
+        </w:rPr>
+      </w:pPr>
+      <w:r>
+        <w:rPr>
+          <w:b/>
+          <w:sz w:val="32"/>
+          <w:szCs w:val="32"/>
         </w:rPr>
         <w:t>Team Collaboration</w:t>
       </w:r>
-      <w:bookmarkStart w:id="0" w:name="_GoBack"/>
-      <w:bookmarkEnd w:id="0"/>
     </w:p>
     <w:p>
       <w:pPr>
         <w:ind w:left="66"/>
-      </w:pPr>
-      <w:r>
+        <w:rPr>
+          <w:sz w:val="24"/>
+          <w:szCs w:val="24"/>
+        </w:rPr>
+      </w:pPr>
+      <w:r>
+        <w:rPr>
+          <w:sz w:val="24"/>
+          <w:szCs w:val="24"/>
+        </w:rPr>
         <w:t xml:space="preserve">For the </w:t>
       </w:r>
       <w:r>
+        <w:rPr>
+          <w:sz w:val="24"/>
+          <w:szCs w:val="24"/>
+        </w:rPr>
         <w:t xml:space="preserve">processing </w:t>
       </w:r>
       <w:r>
+        <w:rPr>
+          <w:sz w:val="24"/>
+          <w:szCs w:val="24"/>
+        </w:rPr>
         <w:t xml:space="preserve">of the game </w:t>
       </w:r>
       <w:r>
+        <w:rPr>
+          <w:sz w:val="24"/>
+          <w:szCs w:val="24"/>
+        </w:rPr>
         <w:t xml:space="preserve">project </w:t>
       </w:r>
       <w:r>
+        <w:rPr>
+          <w:sz w:val="24"/>
+          <w:szCs w:val="24"/>
+        </w:rPr>
         <w:t xml:space="preserve">our team used </w:t>
       </w:r>
       <w:r>
+        <w:rPr>
+          <w:sz w:val="24"/>
+          <w:szCs w:val="24"/>
+        </w:rPr>
         <w:t xml:space="preserve">the </w:t>
       </w:r>
       <w:proofErr w:type="spellStart"/>
       <w:r>
+        <w:rPr>
+          <w:sz w:val="24"/>
+          <w:szCs w:val="24"/>
+        </w:rPr>
         <w:t>GitHub</w:t>
       </w:r>
       <w:proofErr w:type="spellEnd"/>
       <w:r>
+        <w:rPr>
+          <w:sz w:val="24"/>
+          <w:szCs w:val="24"/>
+        </w:rPr>
         <w:t xml:space="preserve"> CMS. Our project URL is:</w:t>
       </w:r>
     </w:p>
@@ -1519,10 +2719,14 @@
         <w:r>
           <w:rPr>
             <w:rStyle w:val="Hyperlink"/>
+            <w:sz w:val="24"/>
+            <w:szCs w:val="24"/>
           </w:rPr>
           <w:t>https://github.com/hristofornikolov/TeamSupremeProject</w:t>
         </w:r>
       </w:hyperlink>
+      <w:bookmarkStart w:id="0" w:name="_GoBack"/>
+      <w:bookmarkEnd w:id="0"/>
     </w:p>
     <w:sectPr>
       <w:headerReference w:type="default" r:id="rId12"/>
@@ -1674,7 +2878,7 @@
                               <w:sz w:val="18"/>
                               <w:szCs w:val="18"/>
                             </w:rPr>
-                            <w:t>2</w:t>
+                            <w:t>3</w:t>
                           </w:r>
                           <w:r>
                             <w:rPr>
@@ -1735,7 +2939,7 @@
                               <w:sz w:val="18"/>
                               <w:szCs w:val="18"/>
                             </w:rPr>
-                            <w:t>2</w:t>
+                            <w:t>3</w:t>
                           </w:r>
                           <w:r>
                             <w:rPr>
@@ -1824,7 +3028,7 @@
                         <w:sz w:val="18"/>
                         <w:szCs w:val="18"/>
                       </w:rPr>
-                      <w:t>2</w:t>
+                      <w:t>3</w:t>
                     </w:r>
                     <w:r>
                       <w:rPr>
@@ -1885,7 +3089,7 @@
                         <w:sz w:val="18"/>
                         <w:szCs w:val="18"/>
                       </w:rPr>
-                      <w:t>2</w:t>
+                      <w:t>3</w:t>
                     </w:r>
                     <w:r>
                       <w:rPr>
@@ -2532,7 +3736,7 @@
         <wp:inline distT="0" distB="0" distL="0" distR="0" wp14:anchorId="00B710F7" wp14:editId="00B710F8">
           <wp:extent cx="1066851" cy="235800"/>
           <wp:effectExtent l="0" t="0" r="0" b="0"/>
-          <wp:docPr id="7" name="Picture 7"/>
+          <wp:docPr id="8" name="Picture 8"/>
           <wp:cNvGraphicFramePr>
             <a:graphicFrameLocks xmlns:a="http://schemas.openxmlformats.org/drawingml/2006/main" noChangeAspect="1"/>
           </wp:cNvGraphicFramePr>
@@ -2596,7 +3800,7 @@
         <wp:inline distT="0" distB="0" distL="0" distR="0" wp14:anchorId="00B710FD" wp14:editId="00B710FE">
           <wp:extent cx="1803734" cy="537733"/>
           <wp:effectExtent l="0" t="0" r="6350" b="0"/>
-          <wp:docPr id="2" name="Picture 2"/>
+          <wp:docPr id="9" name="Picture 9"/>
           <wp:cNvGraphicFramePr>
             <a:graphicFrameLocks xmlns:a="http://schemas.openxmlformats.org/drawingml/2006/main" noChangeAspect="1"/>
           </wp:cNvGraphicFramePr>
@@ -3683,7 +4887,7 @@
   <w:latentStyles w:defLockedState="0" w:defUIPriority="99" w:defSemiHidden="0" w:defUnhideWhenUsed="0" w:defQFormat="0" w:count="371">
     <w:lsdException w:name="Normal" w:uiPriority="0" w:qFormat="1"/>
     <w:lsdException w:name="heading 1" w:uiPriority="9"/>
-    <w:lsdException w:name="heading 2" w:semiHidden="1" w:uiPriority="9" w:unhideWhenUsed="1"/>
+    <w:lsdException w:name="heading 2" w:semiHidden="1" w:uiPriority="9" w:unhideWhenUsed="1" w:qFormat="1"/>
     <w:lsdException w:name="heading 3" w:semiHidden="1" w:uiPriority="9" w:unhideWhenUsed="1" w:qFormat="1"/>
     <w:lsdException w:name="heading 4" w:semiHidden="1" w:uiPriority="9" w:unhideWhenUsed="1" w:qFormat="1"/>
     <w:lsdException w:name="heading 5" w:semiHidden="1" w:uiPriority="9" w:unhideWhenUsed="1" w:qFormat="1"/>
@@ -4057,6 +5261,26 @@
     <w:name w:val="Normal"/>
     <w:qFormat/>
   </w:style>
+  <w:style w:type="paragraph" w:styleId="Heading2">
+    <w:name w:val="heading 2"/>
+    <w:basedOn w:val="Normal"/>
+    <w:link w:val="Heading2Char"/>
+    <w:uiPriority w:val="9"/>
+    <w:qFormat/>
+    <w:rsid w:val="006D57BF"/>
+    <w:pPr>
+      <w:spacing w:before="100" w:beforeAutospacing="1" w:after="100" w:afterAutospacing="1" w:line="240" w:lineRule="auto"/>
+      <w:outlineLvl w:val="1"/>
+    </w:pPr>
+    <w:rPr>
+      <w:rFonts w:ascii="Times New Roman" w:eastAsia="Times New Roman" w:hAnsi="Times New Roman" w:cs="Times New Roman"/>
+      <w:b/>
+      <w:bCs/>
+      <w:sz w:val="36"/>
+      <w:szCs w:val="36"/>
+      <w:lang w:val="bg-BG" w:eastAsia="bg-BG" w:bidi="he-IL"/>
+    </w:rPr>
+  </w:style>
   <w:style w:type="character" w:default="1" w:styleId="DefaultParagraphFont">
     <w:name w:val="Default Paragraph Font"/>
     <w:uiPriority w:val="1"/>
@@ -4250,6 +5474,21 @@
     <w:rPr>
       <w:color w:val="0000FF" w:themeColor="hyperlink"/>
       <w:u w:val="single"/>
+    </w:rPr>
+  </w:style>
+  <w:style w:type="character" w:customStyle="1" w:styleId="Heading2Char">
+    <w:name w:val="Heading 2 Char"/>
+    <w:basedOn w:val="DefaultParagraphFont"/>
+    <w:link w:val="Heading2"/>
+    <w:uiPriority w:val="9"/>
+    <w:rsid w:val="006D57BF"/>
+    <w:rPr>
+      <w:rFonts w:ascii="Times New Roman" w:eastAsia="Times New Roman" w:hAnsi="Times New Roman" w:cs="Times New Roman"/>
+      <w:b/>
+      <w:bCs/>
+      <w:sz w:val="36"/>
+      <w:szCs w:val="36"/>
+      <w:lang w:val="bg-BG" w:eastAsia="bg-BG" w:bidi="he-IL"/>
     </w:rPr>
   </w:style>
 </w:styles>
@@ -4541,21 +5780,6 @@
 </file>
 
 <file path=customXml/item1.xml><?xml version="1.0" encoding="utf-8"?>
-<p:properties xmlns:p="http://schemas.microsoft.com/office/2006/metadata/properties" xmlns:xsi="http://www.w3.org/2001/XMLSchema-instance" xmlns:pc="http://schemas.microsoft.com/office/infopath/2007/PartnerControls">
-  <documentManagement/>
-</p:properties>
-</file>
-
-<file path=customXml/item2.xml><?xml version="1.0" encoding="utf-8"?>
-<?mso-contentType ?>
-<FormTemplates xmlns="http://schemas.microsoft.com/sharepoint/v3/contenttype/forms">
-  <Display>DocumentLibraryForm</Display>
-  <Edit>DocumentLibraryForm</Edit>
-  <New>DocumentLibraryForm</New>
-</FormTemplates>
-</file>
-
-<file path=customXml/item3.xml><?xml version="1.0" encoding="utf-8"?>
 <ct:contentTypeSchema xmlns:ct="http://schemas.microsoft.com/office/2006/metadata/contentType" xmlns:ma="http://schemas.microsoft.com/office/2006/metadata/properties/metaAttributes" ct:_="" ma:_="" ma:contentTypeName="Document" ma:contentTypeID="0x010100754C260290954C49852BB7D7B9C287FA" ma:contentTypeVersion="0" ma:contentTypeDescription="Create a new document." ma:contentTypeScope="" ma:versionID="34a920e0f0f4ab29dd93ab58aec213b5">
   <xsd:schema xmlns:xsd="http://www.w3.org/2001/XMLSchema" xmlns:xs="http://www.w3.org/2001/XMLSchema" xmlns:p="http://schemas.microsoft.com/office/2006/metadata/properties" targetNamespace="http://schemas.microsoft.com/office/2006/metadata/properties" ma:root="true" ma:fieldsID="c64490b4aec6201516c3a874156f37b2">
     <xsd:element name="properties">
@@ -4669,28 +5893,26 @@
 </ct:contentTypeSchema>
 </file>
 
+<file path=customXml/item2.xml><?xml version="1.0" encoding="utf-8"?>
+<?mso-contentType ?>
+<FormTemplates xmlns="http://schemas.microsoft.com/sharepoint/v3/contenttype/forms">
+  <Display>DocumentLibraryForm</Display>
+  <Edit>DocumentLibraryForm</Edit>
+  <New>DocumentLibraryForm</New>
+</FormTemplates>
+</file>
+
+<file path=customXml/item3.xml><?xml version="1.0" encoding="utf-8"?>
+<p:properties xmlns:p="http://schemas.microsoft.com/office/2006/metadata/properties" xmlns:xsi="http://www.w3.org/2001/XMLSchema-instance" xmlns:pc="http://schemas.microsoft.com/office/infopath/2007/PartnerControls">
+  <documentManagement/>
+</p:properties>
+</file>
+
 <file path=customXml/item4.xml><?xml version="1.0" encoding="utf-8"?>
 <b:Sources xmlns:b="http://schemas.openxmlformats.org/officeDocument/2006/bibliography" xmlns="http://schemas.openxmlformats.org/officeDocument/2006/bibliography" SelectedStyle="\APA.XSL" StyleName="APA"/>
 </file>
 
 <file path=customXml/itemProps1.xml><?xml version="1.0" encoding="utf-8"?>
-<ds:datastoreItem xmlns:ds="http://schemas.openxmlformats.org/officeDocument/2006/customXml" ds:itemID="{F66FAEDF-A9F1-41FF-9D75-207FDAF2C736}">
-  <ds:schemaRefs>
-    <ds:schemaRef ds:uri="http://schemas.microsoft.com/office/2006/metadata/properties"/>
-    <ds:schemaRef ds:uri="http://schemas.microsoft.com/office/infopath/2007/PartnerControls"/>
-  </ds:schemaRefs>
-</ds:datastoreItem>
-</file>
-
-<file path=customXml/itemProps2.xml><?xml version="1.0" encoding="utf-8"?>
-<ds:datastoreItem xmlns:ds="http://schemas.openxmlformats.org/officeDocument/2006/customXml" ds:itemID="{88D5DB8E-F92D-49ED-81F8-4B1853AF6E1F}">
-  <ds:schemaRefs>
-    <ds:schemaRef ds:uri="http://schemas.microsoft.com/sharepoint/v3/contenttype/forms"/>
-  </ds:schemaRefs>
-</ds:datastoreItem>
-</file>
-
-<file path=customXml/itemProps3.xml><?xml version="1.0" encoding="utf-8"?>
 <ds:datastoreItem xmlns:ds="http://schemas.openxmlformats.org/officeDocument/2006/customXml" ds:itemID="{E7CDBC5B-9E6D-45AE-9F74-4FDB34E7EB64}">
   <ds:schemaRefs>
     <ds:schemaRef ds:uri="http://schemas.microsoft.com/office/2006/metadata/contentType"/>
@@ -4706,8 +5928,25 @@
 </ds:datastoreItem>
 </file>
 
+<file path=customXml/itemProps2.xml><?xml version="1.0" encoding="utf-8"?>
+<ds:datastoreItem xmlns:ds="http://schemas.openxmlformats.org/officeDocument/2006/customXml" ds:itemID="{88D5DB8E-F92D-49ED-81F8-4B1853AF6E1F}">
+  <ds:schemaRefs>
+    <ds:schemaRef ds:uri="http://schemas.microsoft.com/sharepoint/v3/contenttype/forms"/>
+  </ds:schemaRefs>
+</ds:datastoreItem>
+</file>
+
+<file path=customXml/itemProps3.xml><?xml version="1.0" encoding="utf-8"?>
+<ds:datastoreItem xmlns:ds="http://schemas.openxmlformats.org/officeDocument/2006/customXml" ds:itemID="{F66FAEDF-A9F1-41FF-9D75-207FDAF2C736}">
+  <ds:schemaRefs>
+    <ds:schemaRef ds:uri="http://schemas.microsoft.com/office/2006/metadata/properties"/>
+    <ds:schemaRef ds:uri="http://schemas.microsoft.com/office/infopath/2007/PartnerControls"/>
+  </ds:schemaRefs>
+</ds:datastoreItem>
+</file>
+
 <file path=customXml/itemProps4.xml><?xml version="1.0" encoding="utf-8"?>
-<ds:datastoreItem xmlns:ds="http://schemas.openxmlformats.org/officeDocument/2006/customXml" ds:itemID="{E661E8BB-A572-4B51-8F37-01145AD5AC55}">
+<ds:datastoreItem xmlns:ds="http://schemas.openxmlformats.org/officeDocument/2006/customXml" ds:itemID="{E897586B-358A-4D1C-8287-6A011F76682C}">
   <ds:schemaRefs>
     <ds:schemaRef ds:uri="http://schemas.openxmlformats.org/officeDocument/2006/bibliography"/>
   </ds:schemaRefs>

</xml_diff>